<commit_message>
Fixes on DZI documents
</commit_message>
<xml_diff>
--- a/Courses/Software-Sciences/Module-3-Databases-New/16-Final-Quiz/16-Final-Quiz-Version-1.docx
+++ b/Courses/Software-Sciences/Module-3-Databases-New/16-Final-Quiz/16-Final-Quiz-Version-1.docx
@@ -36,6 +36,7 @@
       <w:r>
         <w:rPr>
           <w:sz w:val="52"/>
+          <w:lang w:val="ru-RU"/>
         </w:rPr>
         <w:t xml:space="preserve">– </w:t>
       </w:r>
@@ -49,6 +50,7 @@
       <w:r>
         <w:rPr>
           <w:sz w:val="52"/>
+          <w:lang w:val="ru-RU"/>
         </w:rPr>
         <w:t>1</w:t>
       </w:r>
@@ -307,16 +309,100 @@
         <w:spacing w:before="300" w:line="240" w:lineRule="auto"/>
         <w:ind w:left="0"/>
         <w:rPr>
-          <w:b/>
-          <w:lang w:val="bg-BG"/>
-        </w:rPr>
-      </w:pPr>
-      <w:r>
-        <w:rPr>
-          <w:b/>
-          <w:lang w:val="bg-BG"/>
-        </w:rPr>
-        <w:t>Таблица schools съдържа следните колони: id (първичен ключ), name, city.</w:t>
+          <w:bCs/>
+          <w:lang w:val="bg-BG"/>
+        </w:rPr>
+      </w:pPr>
+      <w:r>
+        <w:rPr>
+          <w:bCs/>
+          <w:lang w:val="bg-BG"/>
+        </w:rPr>
+        <w:t xml:space="preserve">Таблица </w:t>
+      </w:r>
+      <w:r>
+        <w:rPr>
+          <w:b/>
+          <w:lang w:val="bg-BG"/>
+        </w:rPr>
+        <w:t>schools</w:t>
+      </w:r>
+      <w:r>
+        <w:rPr>
+          <w:bCs/>
+          <w:lang w:val="bg-BG"/>
+        </w:rPr>
+        <w:t xml:space="preserve"> съдържа следните колони: </w:t>
+      </w:r>
+      <w:r>
+        <w:rPr>
+          <w:b/>
+          <w:lang w:val="bg-BG"/>
+        </w:rPr>
+        <w:t>id</w:t>
+      </w:r>
+      <w:r>
+        <w:rPr>
+          <w:bCs/>
+          <w:lang w:val="bg-BG"/>
+        </w:rPr>
+        <w:t xml:space="preserve"> (</w:t>
+      </w:r>
+      <w:r>
+        <w:rPr>
+          <w:b/>
+          <w:lang w:val="bg-BG"/>
+        </w:rPr>
+        <w:t>първичен</w:t>
+      </w:r>
+      <w:r>
+        <w:rPr>
+          <w:bCs/>
+          <w:lang w:val="bg-BG"/>
+        </w:rPr>
+        <w:t xml:space="preserve"> </w:t>
+      </w:r>
+      <w:r>
+        <w:rPr>
+          <w:b/>
+          <w:lang w:val="bg-BG"/>
+        </w:rPr>
+        <w:t>ключ</w:t>
+      </w:r>
+      <w:r>
+        <w:rPr>
+          <w:bCs/>
+          <w:lang w:val="bg-BG"/>
+        </w:rPr>
+        <w:t xml:space="preserve">), </w:t>
+      </w:r>
+      <w:r>
+        <w:rPr>
+          <w:b/>
+          <w:lang w:val="bg-BG"/>
+        </w:rPr>
+        <w:t>name</w:t>
+      </w:r>
+      <w:r>
+        <w:rPr>
+          <w:bCs/>
+          <w:lang w:val="bg-BG"/>
+        </w:rPr>
+        <w:t xml:space="preserve">, </w:t>
+      </w:r>
+      <w:r>
+        <w:rPr>
+          <w:b/>
+          <w:lang w:val="bg-BG"/>
+        </w:rPr>
+        <w:t>city</w:t>
+      </w:r>
+      <w:r>
+        <w:rPr>
+          <w:bCs/>
+          <w:lang w:val="bg-BG"/>
+        </w:rPr>
+        <w:t>.</w:t>
       </w:r>
     </w:p>
     <w:p>
@@ -326,16 +412,128 @@
         <w:ind w:left="0"/>
         <w:contextualSpacing w:val="0"/>
         <w:rPr>
-          <w:b/>
-          <w:lang w:val="bg-BG"/>
-        </w:rPr>
-      </w:pPr>
-      <w:r>
-        <w:rPr>
-          <w:b/>
-          <w:lang w:val="bg-BG"/>
-        </w:rPr>
-        <w:t>Следната заявка намира списък без повторения на всички градове, в които има училище:</w:t>
+          <w:bCs/>
+          <w:lang w:val="bg-BG"/>
+        </w:rPr>
+      </w:pPr>
+      <w:r>
+        <w:rPr>
+          <w:bCs/>
+          <w:lang w:val="bg-BG"/>
+        </w:rPr>
+        <w:t xml:space="preserve">Следната </w:t>
+      </w:r>
+      <w:r>
+        <w:rPr>
+          <w:b/>
+          <w:lang w:val="bg-BG"/>
+        </w:rPr>
+        <w:t>заявка</w:t>
+      </w:r>
+      <w:r>
+        <w:rPr>
+          <w:bCs/>
+          <w:lang w:val="bg-BG"/>
+        </w:rPr>
+        <w:t xml:space="preserve"> намира </w:t>
+      </w:r>
+      <w:r>
+        <w:rPr>
+          <w:b/>
+          <w:lang w:val="bg-BG"/>
+        </w:rPr>
+        <w:t>списък</w:t>
+      </w:r>
+      <w:r>
+        <w:rPr>
+          <w:bCs/>
+          <w:lang w:val="bg-BG"/>
+        </w:rPr>
+        <w:t xml:space="preserve"> </w:t>
+      </w:r>
+      <w:r>
+        <w:rPr>
+          <w:b/>
+          <w:lang w:val="bg-BG"/>
+        </w:rPr>
+        <w:t>без</w:t>
+      </w:r>
+      <w:r>
+        <w:rPr>
+          <w:bCs/>
+          <w:lang w:val="bg-BG"/>
+        </w:rPr>
+        <w:t xml:space="preserve"> </w:t>
+      </w:r>
+      <w:r>
+        <w:rPr>
+          <w:b/>
+          <w:lang w:val="bg-BG"/>
+        </w:rPr>
+        <w:t>повторения</w:t>
+      </w:r>
+      <w:r>
+        <w:rPr>
+          <w:bCs/>
+          <w:lang w:val="bg-BG"/>
+        </w:rPr>
+        <w:t xml:space="preserve"> на </w:t>
+      </w:r>
+      <w:r>
+        <w:rPr>
+          <w:b/>
+          <w:lang w:val="bg-BG"/>
+        </w:rPr>
+        <w:t>всички</w:t>
+      </w:r>
+      <w:r>
+        <w:rPr>
+          <w:bCs/>
+          <w:lang w:val="bg-BG"/>
+        </w:rPr>
+        <w:t xml:space="preserve"> </w:t>
+      </w:r>
+      <w:r>
+        <w:rPr>
+          <w:b/>
+          <w:lang w:val="bg-BG"/>
+        </w:rPr>
+        <w:t>градове</w:t>
+      </w:r>
+      <w:r>
+        <w:rPr>
+          <w:bCs/>
+          <w:lang w:val="bg-BG"/>
+        </w:rPr>
+        <w:t xml:space="preserve">, в които </w:t>
+      </w:r>
+      <w:r>
+        <w:rPr>
+          <w:b/>
+          <w:lang w:val="bg-BG"/>
+        </w:rPr>
+        <w:t>има</w:t>
+      </w:r>
+      <w:r>
+        <w:rPr>
+          <w:bCs/>
+          <w:lang w:val="bg-BG"/>
+        </w:rPr>
+        <w:t xml:space="preserve"> </w:t>
+      </w:r>
+      <w:r>
+        <w:rPr>
+          <w:b/>
+          <w:lang w:val="bg-BG"/>
+        </w:rPr>
+        <w:t>училище</w:t>
+      </w:r>
+      <w:r>
+        <w:rPr>
+          <w:bCs/>
+          <w:lang w:val="bg-BG"/>
+        </w:rPr>
+        <w:t>:</w:t>
       </w:r>
     </w:p>
     <w:tbl>
@@ -398,16 +596,121 @@
         <w:ind w:left="0"/>
         <w:contextualSpacing w:val="0"/>
         <w:rPr>
-          <w:b/>
-          <w:lang w:val="bg-BG"/>
-        </w:rPr>
-      </w:pPr>
-      <w:r>
-        <w:rPr>
-          <w:b/>
-          <w:lang w:val="bg-BG"/>
-        </w:rPr>
-        <w:t>Модифицирайте заявката така, че да извежда и втора колона, съдържаща броя на училищата в съответния град.</w:t>
+          <w:bCs/>
+          <w:lang w:val="bg-BG"/>
+        </w:rPr>
+      </w:pPr>
+      <w:r>
+        <w:rPr>
+          <w:b/>
+          <w:lang w:val="bg-BG"/>
+        </w:rPr>
+        <w:t>Модифицирайте</w:t>
+      </w:r>
+      <w:r>
+        <w:rPr>
+          <w:bCs/>
+          <w:lang w:val="bg-BG"/>
+        </w:rPr>
+        <w:t xml:space="preserve"> заявката така, че да </w:t>
+      </w:r>
+      <w:r>
+        <w:rPr>
+          <w:b/>
+          <w:lang w:val="bg-BG"/>
+        </w:rPr>
+        <w:t>извежда</w:t>
+      </w:r>
+      <w:r>
+        <w:rPr>
+          <w:bCs/>
+          <w:lang w:val="bg-BG"/>
+        </w:rPr>
+        <w:t xml:space="preserve"> и </w:t>
+      </w:r>
+      <w:r>
+        <w:rPr>
+          <w:b/>
+          <w:lang w:val="bg-BG"/>
+        </w:rPr>
+        <w:t>втора</w:t>
+      </w:r>
+      <w:r>
+        <w:rPr>
+          <w:bCs/>
+          <w:lang w:val="bg-BG"/>
+        </w:rPr>
+        <w:t xml:space="preserve"> </w:t>
+      </w:r>
+      <w:r>
+        <w:rPr>
+          <w:b/>
+          <w:lang w:val="bg-BG"/>
+        </w:rPr>
+        <w:t>колона</w:t>
+      </w:r>
+      <w:r>
+        <w:rPr>
+          <w:bCs/>
+          <w:lang w:val="bg-BG"/>
+        </w:rPr>
+        <w:t xml:space="preserve">, съдържаща </w:t>
+      </w:r>
+      <w:r>
+        <w:rPr>
+          <w:b/>
+          <w:lang w:val="bg-BG"/>
+        </w:rPr>
+        <w:t>броя</w:t>
+      </w:r>
+      <w:r>
+        <w:rPr>
+          <w:bCs/>
+          <w:lang w:val="bg-BG"/>
+        </w:rPr>
+        <w:t xml:space="preserve"> на </w:t>
+      </w:r>
+      <w:r>
+        <w:rPr>
+          <w:b/>
+          <w:lang w:val="bg-BG"/>
+        </w:rPr>
+        <w:t>училищата</w:t>
+      </w:r>
+      <w:r>
+        <w:rPr>
+          <w:bCs/>
+          <w:lang w:val="bg-BG"/>
+        </w:rPr>
+        <w:t xml:space="preserve"> в </w:t>
+      </w:r>
+      <w:r>
+        <w:rPr>
+          <w:b/>
+          <w:lang w:val="bg-BG"/>
+        </w:rPr>
+        <w:t>съответния</w:t>
+      </w:r>
+      <w:r>
+        <w:rPr>
+          <w:bCs/>
+          <w:lang w:val="bg-BG"/>
+        </w:rPr>
+        <w:t xml:space="preserve"> </w:t>
+      </w:r>
+      <w:r>
+        <w:rPr>
+          <w:b/>
+          <w:lang w:val="bg-BG"/>
+        </w:rPr>
+        <w:t>град</w:t>
+      </w:r>
+      <w:r>
+        <w:rPr>
+          <w:bCs/>
+          <w:lang w:val="bg-BG"/>
+        </w:rPr>
+        <w:t>.</w:t>
       </w:r>
     </w:p>
     <w:p>
@@ -1323,16 +1626,408 @@
         <w:ind w:left="0"/>
         <w:contextualSpacing w:val="0"/>
         <w:rPr>
-          <w:b/>
-          <w:lang w:val="bg-BG"/>
-        </w:rPr>
-      </w:pPr>
-      <w:r>
-        <w:rPr>
-          <w:b/>
-          <w:lang w:val="bg-BG"/>
-        </w:rPr>
-        <w:t>База от данни съдържа две таблици - едната с информация за автомобилни части в магазин за авточасти, а другата - с данни за клиентите. /Разгледайте изображението по-долу/ Всяка част може да бъде закупена от няколко клиенти, а всеки клиент може да закупи няколко части. Напишете в листа за отговори с какъв тип връзка първата таблица е необходимо да бъде свързана с втората.</w:t>
+          <w:bCs/>
+          <w:lang w:val="bg-BG"/>
+        </w:rPr>
+      </w:pPr>
+      <w:r>
+        <w:rPr>
+          <w:bCs/>
+          <w:lang w:val="bg-BG"/>
+        </w:rPr>
+        <w:t xml:space="preserve">База от данни съдържа </w:t>
+      </w:r>
+      <w:r>
+        <w:rPr>
+          <w:b/>
+          <w:lang w:val="bg-BG"/>
+        </w:rPr>
+        <w:t>две</w:t>
+      </w:r>
+      <w:r>
+        <w:rPr>
+          <w:bCs/>
+          <w:lang w:val="bg-BG"/>
+        </w:rPr>
+        <w:t xml:space="preserve"> </w:t>
+      </w:r>
+      <w:r>
+        <w:rPr>
+          <w:b/>
+          <w:lang w:val="bg-BG"/>
+        </w:rPr>
+        <w:t>таблици</w:t>
+      </w:r>
+      <w:r>
+        <w:rPr>
+          <w:bCs/>
+          <w:lang w:val="bg-BG"/>
+        </w:rPr>
+        <w:t xml:space="preserve"> - едната с </w:t>
+      </w:r>
+      <w:r>
+        <w:rPr>
+          <w:b/>
+          <w:lang w:val="bg-BG"/>
+        </w:rPr>
+        <w:t>информация</w:t>
+      </w:r>
+      <w:r>
+        <w:rPr>
+          <w:bCs/>
+          <w:lang w:val="bg-BG"/>
+        </w:rPr>
+        <w:t xml:space="preserve"> за </w:t>
+      </w:r>
+      <w:r>
+        <w:rPr>
+          <w:b/>
+          <w:lang w:val="bg-BG"/>
+        </w:rPr>
+        <w:t>автомобилни</w:t>
+      </w:r>
+      <w:r>
+        <w:rPr>
+          <w:bCs/>
+          <w:lang w:val="bg-BG"/>
+        </w:rPr>
+        <w:t xml:space="preserve"> </w:t>
+      </w:r>
+      <w:r>
+        <w:rPr>
+          <w:b/>
+          <w:lang w:val="bg-BG"/>
+        </w:rPr>
+        <w:t>части</w:t>
+      </w:r>
+      <w:r>
+        <w:rPr>
+          <w:bCs/>
+          <w:lang w:val="bg-BG"/>
+        </w:rPr>
+        <w:t xml:space="preserve"> в </w:t>
+      </w:r>
+      <w:r>
+        <w:rPr>
+          <w:b/>
+          <w:lang w:val="bg-BG"/>
+        </w:rPr>
+        <w:t>магазин</w:t>
+      </w:r>
+      <w:r>
+        <w:rPr>
+          <w:bCs/>
+          <w:lang w:val="bg-BG"/>
+        </w:rPr>
+        <w:t xml:space="preserve"> за </w:t>
+      </w:r>
+      <w:r>
+        <w:rPr>
+          <w:b/>
+          <w:lang w:val="bg-BG"/>
+        </w:rPr>
+        <w:t>авточасти</w:t>
+      </w:r>
+      <w:r>
+        <w:rPr>
+          <w:bCs/>
+          <w:lang w:val="bg-BG"/>
+        </w:rPr>
+        <w:t xml:space="preserve">, а другата - с </w:t>
+      </w:r>
+      <w:r>
+        <w:rPr>
+          <w:b/>
+          <w:lang w:val="bg-BG"/>
+        </w:rPr>
+        <w:t>данни</w:t>
+      </w:r>
+      <w:r>
+        <w:rPr>
+          <w:bCs/>
+          <w:lang w:val="bg-BG"/>
+        </w:rPr>
+        <w:t xml:space="preserve"> за </w:t>
+      </w:r>
+      <w:r>
+        <w:rPr>
+          <w:b/>
+          <w:lang w:val="bg-BG"/>
+        </w:rPr>
+        <w:t>клиентите</w:t>
+      </w:r>
+      <w:r>
+        <w:rPr>
+          <w:bCs/>
+          <w:lang w:val="bg-BG"/>
+        </w:rPr>
+        <w:t xml:space="preserve">. /Разгледайте </w:t>
+      </w:r>
+      <w:r>
+        <w:rPr>
+          <w:b/>
+          <w:lang w:val="bg-BG"/>
+        </w:rPr>
+        <w:t>изображението</w:t>
+      </w:r>
+      <w:r>
+        <w:rPr>
+          <w:bCs/>
+          <w:lang w:val="bg-BG"/>
+        </w:rPr>
+        <w:t xml:space="preserve"> по-долу/ </w:t>
+      </w:r>
+      <w:r>
+        <w:rPr>
+          <w:b/>
+          <w:lang w:val="bg-BG"/>
+        </w:rPr>
+        <w:t>Всяка</w:t>
+      </w:r>
+      <w:r>
+        <w:rPr>
+          <w:bCs/>
+          <w:lang w:val="bg-BG"/>
+        </w:rPr>
+        <w:t xml:space="preserve"> </w:t>
+      </w:r>
+      <w:r>
+        <w:rPr>
+          <w:b/>
+          <w:lang w:val="bg-BG"/>
+        </w:rPr>
+        <w:t>част</w:t>
+      </w:r>
+      <w:r>
+        <w:rPr>
+          <w:bCs/>
+          <w:lang w:val="bg-BG"/>
+        </w:rPr>
+        <w:t xml:space="preserve"> може да бъде </w:t>
+      </w:r>
+      <w:r>
+        <w:rPr>
+          <w:b/>
+          <w:lang w:val="bg-BG"/>
+        </w:rPr>
+        <w:t>закупена</w:t>
+      </w:r>
+      <w:r>
+        <w:rPr>
+          <w:bCs/>
+          <w:lang w:val="bg-BG"/>
+        </w:rPr>
+        <w:t xml:space="preserve"> от </w:t>
+      </w:r>
+      <w:r>
+        <w:rPr>
+          <w:b/>
+          <w:lang w:val="bg-BG"/>
+        </w:rPr>
+        <w:t>няколко</w:t>
+      </w:r>
+      <w:r>
+        <w:rPr>
+          <w:bCs/>
+          <w:lang w:val="bg-BG"/>
+        </w:rPr>
+        <w:t xml:space="preserve"> </w:t>
+      </w:r>
+      <w:r>
+        <w:rPr>
+          <w:b/>
+          <w:lang w:val="bg-BG"/>
+        </w:rPr>
+        <w:t>клиенти</w:t>
+      </w:r>
+      <w:r>
+        <w:rPr>
+          <w:bCs/>
+          <w:lang w:val="bg-BG"/>
+        </w:rPr>
+        <w:t xml:space="preserve">, а </w:t>
+      </w:r>
+      <w:r>
+        <w:rPr>
+          <w:b/>
+          <w:lang w:val="bg-BG"/>
+        </w:rPr>
+        <w:t>всеки</w:t>
+      </w:r>
+      <w:r>
+        <w:rPr>
+          <w:bCs/>
+          <w:lang w:val="bg-BG"/>
+        </w:rPr>
+        <w:t xml:space="preserve"> </w:t>
+      </w:r>
+      <w:r>
+        <w:rPr>
+          <w:b/>
+          <w:lang w:val="bg-BG"/>
+        </w:rPr>
+        <w:t>клиент</w:t>
+      </w:r>
+      <w:r>
+        <w:rPr>
+          <w:bCs/>
+          <w:lang w:val="bg-BG"/>
+        </w:rPr>
+        <w:t xml:space="preserve"> може да </w:t>
+      </w:r>
+      <w:r>
+        <w:rPr>
+          <w:b/>
+          <w:lang w:val="bg-BG"/>
+        </w:rPr>
+        <w:t>закупи</w:t>
+      </w:r>
+      <w:r>
+        <w:rPr>
+          <w:bCs/>
+          <w:lang w:val="bg-BG"/>
+        </w:rPr>
+        <w:t xml:space="preserve"> </w:t>
+      </w:r>
+      <w:r>
+        <w:rPr>
+          <w:b/>
+          <w:lang w:val="bg-BG"/>
+        </w:rPr>
+        <w:t>няколко</w:t>
+      </w:r>
+      <w:r>
+        <w:rPr>
+          <w:bCs/>
+          <w:lang w:val="bg-BG"/>
+        </w:rPr>
+        <w:t xml:space="preserve"> </w:t>
+      </w:r>
+      <w:r>
+        <w:rPr>
+          <w:b/>
+          <w:lang w:val="bg-BG"/>
+        </w:rPr>
+        <w:t>части</w:t>
+      </w:r>
+      <w:r>
+        <w:rPr>
+          <w:bCs/>
+          <w:lang w:val="bg-BG"/>
+        </w:rPr>
+        <w:t xml:space="preserve">. Напишете в </w:t>
+      </w:r>
+      <w:r>
+        <w:rPr>
+          <w:b/>
+          <w:lang w:val="bg-BG"/>
+        </w:rPr>
+        <w:t>листа</w:t>
+      </w:r>
+      <w:r>
+        <w:rPr>
+          <w:bCs/>
+          <w:lang w:val="bg-BG"/>
+        </w:rPr>
+        <w:t xml:space="preserve"> за </w:t>
+      </w:r>
+      <w:r>
+        <w:rPr>
+          <w:b/>
+          <w:lang w:val="bg-BG"/>
+        </w:rPr>
+        <w:t>отговори</w:t>
+      </w:r>
+      <w:r>
+        <w:rPr>
+          <w:bCs/>
+          <w:lang w:val="bg-BG"/>
+        </w:rPr>
+        <w:t xml:space="preserve"> с какъв </w:t>
+      </w:r>
+      <w:r>
+        <w:rPr>
+          <w:b/>
+          <w:lang w:val="bg-BG"/>
+        </w:rPr>
+        <w:t>тип</w:t>
+      </w:r>
+      <w:r>
+        <w:rPr>
+          <w:bCs/>
+          <w:lang w:val="bg-BG"/>
+        </w:rPr>
+        <w:t xml:space="preserve"> </w:t>
+      </w:r>
+      <w:r>
+        <w:rPr>
+          <w:b/>
+          <w:lang w:val="bg-BG"/>
+        </w:rPr>
+        <w:t>връзка</w:t>
+      </w:r>
+      <w:r>
+        <w:rPr>
+          <w:bCs/>
+          <w:lang w:val="bg-BG"/>
+        </w:rPr>
+        <w:t xml:space="preserve"> </w:t>
+      </w:r>
+      <w:r>
+        <w:rPr>
+          <w:b/>
+          <w:lang w:val="bg-BG"/>
+        </w:rPr>
+        <w:t>първата</w:t>
+      </w:r>
+      <w:r>
+        <w:rPr>
+          <w:bCs/>
+          <w:lang w:val="bg-BG"/>
+        </w:rPr>
+        <w:t xml:space="preserve"> </w:t>
+      </w:r>
+      <w:r>
+        <w:rPr>
+          <w:b/>
+          <w:lang w:val="bg-BG"/>
+        </w:rPr>
+        <w:t>таблица</w:t>
+      </w:r>
+      <w:r>
+        <w:rPr>
+          <w:bCs/>
+          <w:lang w:val="bg-BG"/>
+        </w:rPr>
+        <w:t xml:space="preserve"> е необходимо да бъде </w:t>
+      </w:r>
+      <w:r>
+        <w:rPr>
+          <w:b/>
+          <w:lang w:val="bg-BG"/>
+        </w:rPr>
+        <w:t>свързана</w:t>
+      </w:r>
+      <w:r>
+        <w:rPr>
+          <w:bCs/>
+          <w:lang w:val="bg-BG"/>
+        </w:rPr>
+        <w:t xml:space="preserve"> с </w:t>
+      </w:r>
+      <w:r>
+        <w:rPr>
+          <w:b/>
+          <w:lang w:val="bg-BG"/>
+        </w:rPr>
+        <w:t>втората</w:t>
+      </w:r>
+      <w:r>
+        <w:rPr>
+          <w:bCs/>
+          <w:lang w:val="bg-BG"/>
+        </w:rPr>
+        <w:t>.</w:t>
       </w:r>
     </w:p>
     <w:p>
@@ -2800,16 +3495,100 @@
         <w:spacing w:before="300" w:line="240" w:lineRule="auto"/>
         <w:ind w:left="0"/>
         <w:rPr>
-          <w:b/>
-          <w:lang w:val="bg-BG"/>
-        </w:rPr>
-      </w:pPr>
-      <w:r>
-        <w:rPr>
-          <w:b/>
-          <w:lang w:val="bg-BG"/>
-        </w:rPr>
-        <w:t xml:space="preserve">Отбележете отговора, съдържащ програмния ред, чрез който може да се изберат всички записи от таблица "Employees", където </w:t>
+          <w:bCs/>
+          <w:lang w:val="bg-BG"/>
+        </w:rPr>
+      </w:pPr>
+      <w:r>
+        <w:rPr>
+          <w:bCs/>
+          <w:lang w:val="bg-BG"/>
+        </w:rPr>
+        <w:t xml:space="preserve">Отбележете отговора, съдържащ </w:t>
+      </w:r>
+      <w:r>
+        <w:rPr>
+          <w:b/>
+          <w:lang w:val="bg-BG"/>
+        </w:rPr>
+        <w:t>програмния ред</w:t>
+      </w:r>
+      <w:r>
+        <w:rPr>
+          <w:bCs/>
+          <w:lang w:val="bg-BG"/>
+        </w:rPr>
+        <w:t xml:space="preserve">, чрез който може да се </w:t>
+      </w:r>
+      <w:r>
+        <w:rPr>
+          <w:b/>
+          <w:lang w:val="bg-BG"/>
+        </w:rPr>
+        <w:t>изберат</w:t>
+      </w:r>
+      <w:r>
+        <w:rPr>
+          <w:bCs/>
+          <w:lang w:val="bg-BG"/>
+        </w:rPr>
+        <w:t xml:space="preserve"> </w:t>
+      </w:r>
+      <w:r>
+        <w:rPr>
+          <w:b/>
+          <w:lang w:val="bg-BG"/>
+        </w:rPr>
+        <w:t>всички</w:t>
+      </w:r>
+      <w:r>
+        <w:rPr>
+          <w:bCs/>
+          <w:lang w:val="bg-BG"/>
+        </w:rPr>
+        <w:t xml:space="preserve"> </w:t>
+      </w:r>
+      <w:r>
+        <w:rPr>
+          <w:b/>
+          <w:lang w:val="bg-BG"/>
+        </w:rPr>
+        <w:t>записи</w:t>
+      </w:r>
+      <w:r>
+        <w:rPr>
+          <w:bCs/>
+          <w:lang w:val="bg-BG"/>
+        </w:rPr>
+        <w:t xml:space="preserve"> от </w:t>
+      </w:r>
+      <w:r>
+        <w:rPr>
+          <w:b/>
+          <w:lang w:val="bg-BG"/>
+        </w:rPr>
+        <w:t>таблица</w:t>
+      </w:r>
+      <w:r>
+        <w:rPr>
+          <w:bCs/>
+          <w:lang w:val="bg-BG"/>
+        </w:rPr>
+        <w:t xml:space="preserve"> "</w:t>
+      </w:r>
+      <w:r>
+        <w:rPr>
+          <w:b/>
+          <w:lang w:val="bg-BG"/>
+        </w:rPr>
+        <w:t>Employees</w:t>
+      </w:r>
+      <w:r>
+        <w:rPr>
+          <w:bCs/>
+          <w:lang w:val="bg-BG"/>
+        </w:rPr>
+        <w:t xml:space="preserve">", където </w:t>
       </w:r>
       <w:r>
         <w:rPr>
@@ -2820,24 +3599,52 @@
       </w:r>
       <w:r>
         <w:rPr>
-          <w:b/>
-          <w:lang w:val="bg-BG"/>
-        </w:rPr>
-        <w:t xml:space="preserve"> е "HR" и </w:t>
-      </w:r>
-      <w:r>
-        <w:rPr>
-          <w:b/>
-          <w:lang w:val="bg-BG"/>
-        </w:rPr>
-        <w:t xml:space="preserve">заплатата </w:t>
-      </w:r>
-      <w:r>
-        <w:rPr>
-          <w:b/>
-          <w:lang w:val="bg-BG"/>
-        </w:rPr>
-        <w:t>е по-голям</w:t>
+          <w:bCs/>
+          <w:lang w:val="bg-BG"/>
+        </w:rPr>
+        <w:t xml:space="preserve"> е "</w:t>
+      </w:r>
+      <w:r>
+        <w:rPr>
+          <w:b/>
+          <w:lang w:val="bg-BG"/>
+        </w:rPr>
+        <w:t>HR</w:t>
+      </w:r>
+      <w:r>
+        <w:rPr>
+          <w:bCs/>
+          <w:lang w:val="bg-BG"/>
+        </w:rPr>
+        <w:t xml:space="preserve">" и </w:t>
+      </w:r>
+      <w:r>
+        <w:rPr>
+          <w:b/>
+          <w:lang w:val="bg-BG"/>
+        </w:rPr>
+        <w:t>заплатата</w:t>
+      </w:r>
+      <w:r>
+        <w:rPr>
+          <w:bCs/>
+          <w:lang w:val="bg-BG"/>
+        </w:rPr>
+        <w:t xml:space="preserve"> </w:t>
+      </w:r>
+      <w:r>
+        <w:rPr>
+          <w:bCs/>
+          <w:lang w:val="bg-BG"/>
+        </w:rPr>
+        <w:t xml:space="preserve">е </w:t>
+      </w:r>
+      <w:r>
+        <w:rPr>
+          <w:b/>
+          <w:lang w:val="bg-BG"/>
+        </w:rPr>
+        <w:t>по-голям</w:t>
       </w:r>
       <w:r>
         <w:rPr>
@@ -2848,10 +3655,24 @@
       </w:r>
       <w:r>
         <w:rPr>
-          <w:b/>
-          <w:lang w:val="bg-BG"/>
-        </w:rPr>
-        <w:t xml:space="preserve"> от 50000 лева.</w:t>
+          <w:bCs/>
+          <w:lang w:val="bg-BG"/>
+        </w:rPr>
+        <w:t xml:space="preserve"> от </w:t>
+      </w:r>
+      <w:r>
+        <w:rPr>
+          <w:b/>
+          <w:lang w:val="bg-BG"/>
+        </w:rPr>
+        <w:t>50000</w:t>
+      </w:r>
+      <w:r>
+        <w:rPr>
+          <w:bCs/>
+          <w:lang w:val="bg-BG"/>
+        </w:rPr>
+        <w:t xml:space="preserve"> лева.</w:t>
       </w:r>
     </w:p>
     <w:p>
@@ -3203,18 +4024,154 @@
       <w:pPr>
         <w:spacing w:line="240" w:lineRule="auto"/>
         <w:rPr>
-          <w:b/>
-          <w:bCs/>
-          <w:lang w:val="bg-BG"/>
-        </w:rPr>
-      </w:pPr>
-      <w:r>
-        <w:rPr>
-          <w:b/>
-          <w:bCs/>
-          <w:lang w:val="bg-BG"/>
-        </w:rPr>
-        <w:t>Написана е следната SQL заявка, чрез която да се създаде таблицата Enrollments от диаграмата със съответните връзки към останалите таблици. В заявката има пропуски. В листа за отговори пренапишете правилно дадената заявка.</w:t>
+          <w:lang w:val="bg-BG"/>
+        </w:rPr>
+      </w:pPr>
+      <w:r>
+        <w:rPr>
+          <w:lang w:val="bg-BG"/>
+        </w:rPr>
+        <w:t xml:space="preserve">Написана е следната </w:t>
+      </w:r>
+      <w:r>
+        <w:rPr>
+          <w:b/>
+          <w:bCs/>
+          <w:lang w:val="bg-BG"/>
+        </w:rPr>
+        <w:t>SQL заявка</w:t>
+      </w:r>
+      <w:r>
+        <w:rPr>
+          <w:lang w:val="bg-BG"/>
+        </w:rPr>
+        <w:t xml:space="preserve">, чрез която да се </w:t>
+      </w:r>
+      <w:r>
+        <w:rPr>
+          <w:b/>
+          <w:bCs/>
+          <w:lang w:val="bg-BG"/>
+        </w:rPr>
+        <w:t>създаде</w:t>
+      </w:r>
+      <w:r>
+        <w:rPr>
+          <w:lang w:val="bg-BG"/>
+        </w:rPr>
+        <w:t xml:space="preserve"> </w:t>
+      </w:r>
+      <w:r>
+        <w:rPr>
+          <w:b/>
+          <w:bCs/>
+          <w:lang w:val="bg-BG"/>
+        </w:rPr>
+        <w:t>таблицата</w:t>
+      </w:r>
+      <w:r>
+        <w:rPr>
+          <w:lang w:val="bg-BG"/>
+        </w:rPr>
+        <w:t xml:space="preserve"> </w:t>
+      </w:r>
+      <w:r>
+        <w:rPr>
+          <w:b/>
+          <w:bCs/>
+          <w:lang w:val="bg-BG"/>
+        </w:rPr>
+        <w:t>Enrollments</w:t>
+      </w:r>
+      <w:r>
+        <w:rPr>
+          <w:lang w:val="bg-BG"/>
+        </w:rPr>
+        <w:t xml:space="preserve"> от диаграмата със съответните </w:t>
+      </w:r>
+      <w:r>
+        <w:rPr>
+          <w:b/>
+          <w:bCs/>
+          <w:lang w:val="bg-BG"/>
+        </w:rPr>
+        <w:t>връзки</w:t>
+      </w:r>
+      <w:r>
+        <w:rPr>
+          <w:lang w:val="bg-BG"/>
+        </w:rPr>
+        <w:t xml:space="preserve"> към </w:t>
+      </w:r>
+      <w:r>
+        <w:rPr>
+          <w:b/>
+          <w:bCs/>
+          <w:lang w:val="bg-BG"/>
+        </w:rPr>
+        <w:t>останалите</w:t>
+      </w:r>
+      <w:r>
+        <w:rPr>
+          <w:lang w:val="bg-BG"/>
+        </w:rPr>
+        <w:t xml:space="preserve"> </w:t>
+      </w:r>
+      <w:r>
+        <w:rPr>
+          <w:b/>
+          <w:bCs/>
+          <w:lang w:val="bg-BG"/>
+        </w:rPr>
+        <w:t>таблици</w:t>
+      </w:r>
+      <w:r>
+        <w:rPr>
+          <w:lang w:val="bg-BG"/>
+        </w:rPr>
+        <w:t xml:space="preserve">. В заявката има </w:t>
+      </w:r>
+      <w:r>
+        <w:rPr>
+          <w:b/>
+          <w:bCs/>
+          <w:lang w:val="bg-BG"/>
+        </w:rPr>
+        <w:t>пропуски</w:t>
+      </w:r>
+      <w:r>
+        <w:rPr>
+          <w:lang w:val="bg-BG"/>
+        </w:rPr>
+        <w:t xml:space="preserve">. В листа за отговори </w:t>
+      </w:r>
+      <w:r>
+        <w:rPr>
+          <w:b/>
+          <w:bCs/>
+          <w:lang w:val="bg-BG"/>
+        </w:rPr>
+        <w:t>пренапишете</w:t>
+      </w:r>
+      <w:r>
+        <w:rPr>
+          <w:lang w:val="bg-BG"/>
+        </w:rPr>
+        <w:t xml:space="preserve"> </w:t>
+      </w:r>
+      <w:r>
+        <w:rPr>
+          <w:b/>
+          <w:bCs/>
+          <w:lang w:val="bg-BG"/>
+        </w:rPr>
+        <w:t>правилно</w:t>
+      </w:r>
+      <w:r>
+        <w:rPr>
+          <w:lang w:val="bg-BG"/>
+        </w:rPr>
+        <w:t xml:space="preserve"> дадената заявка.</w:t>
       </w:r>
     </w:p>
     <w:tbl>
@@ -3996,27 +4953,239 @@
         <w:spacing w:before="300" w:after="300" w:line="240" w:lineRule="auto"/>
         <w:ind w:left="0"/>
         <w:rPr>
-          <w:b/>
-          <w:bCs/>
-          <w:lang w:val="bg-BG"/>
-        </w:rPr>
-      </w:pPr>
-      <w:r>
-        <w:rPr>
-          <w:b/>
-          <w:bCs/>
+          <w:lang w:val="bg-BG"/>
+        </w:rPr>
+      </w:pPr>
+      <w:r>
+        <w:rPr>
           <w:lang w:val="bg-BG"/>
         </w:rPr>
         <w:lastRenderedPageBreak/>
-        <w:t>Д</w:t>
-      </w:r>
-      <w:r>
-        <w:rPr>
-          <w:b/>
-          <w:bCs/>
-          <w:lang w:val="bg-BG"/>
-        </w:rPr>
-        <w:t>опускаме, че имаме таблица "Products" с полета "ProductID", "ProductName", "Category" и "Price". Напишете SQL заявка, която извлича всички продукти от категория "Electronics" с цена по-малка от 1000.</w:t>
+        <w:t xml:space="preserve">Допускаме, че имаме </w:t>
+      </w:r>
+      <w:r>
+        <w:rPr>
+          <w:b/>
+          <w:bCs/>
+          <w:lang w:val="bg-BG"/>
+        </w:rPr>
+        <w:t>таблица</w:t>
+      </w:r>
+      <w:r>
+        <w:rPr>
+          <w:lang w:val="bg-BG"/>
+        </w:rPr>
+        <w:t xml:space="preserve"> "</w:t>
+      </w:r>
+      <w:r>
+        <w:rPr>
+          <w:b/>
+          <w:bCs/>
+          <w:lang w:val="bg-BG"/>
+        </w:rPr>
+        <w:t>Products</w:t>
+      </w:r>
+      <w:r>
+        <w:rPr>
+          <w:lang w:val="bg-BG"/>
+        </w:rPr>
+        <w:t xml:space="preserve">" с </w:t>
+      </w:r>
+      <w:r>
+        <w:rPr>
+          <w:b/>
+          <w:bCs/>
+          <w:lang w:val="bg-BG"/>
+        </w:rPr>
+        <w:t>полета</w:t>
+      </w:r>
+      <w:r>
+        <w:rPr>
+          <w:lang w:val="bg-BG"/>
+        </w:rPr>
+        <w:t xml:space="preserve"> "</w:t>
+      </w:r>
+      <w:r>
+        <w:rPr>
+          <w:b/>
+          <w:bCs/>
+          <w:lang w:val="bg-BG"/>
+        </w:rPr>
+        <w:t>ProductID</w:t>
+      </w:r>
+      <w:r>
+        <w:rPr>
+          <w:lang w:val="bg-BG"/>
+        </w:rPr>
+        <w:t>", "</w:t>
+      </w:r>
+      <w:r>
+        <w:rPr>
+          <w:b/>
+          <w:bCs/>
+          <w:lang w:val="bg-BG"/>
+        </w:rPr>
+        <w:t>ProductName</w:t>
+      </w:r>
+      <w:r>
+        <w:rPr>
+          <w:lang w:val="bg-BG"/>
+        </w:rPr>
+        <w:t>", "</w:t>
+      </w:r>
+      <w:r>
+        <w:rPr>
+          <w:b/>
+          <w:bCs/>
+          <w:lang w:val="bg-BG"/>
+        </w:rPr>
+        <w:t>Category</w:t>
+      </w:r>
+      <w:r>
+        <w:rPr>
+          <w:lang w:val="bg-BG"/>
+        </w:rPr>
+        <w:t>" и "</w:t>
+      </w:r>
+      <w:r>
+        <w:rPr>
+          <w:b/>
+          <w:bCs/>
+          <w:lang w:val="bg-BG"/>
+        </w:rPr>
+        <w:t>Price</w:t>
+      </w:r>
+      <w:r>
+        <w:rPr>
+          <w:lang w:val="bg-BG"/>
+        </w:rPr>
+        <w:t xml:space="preserve">". Напишете </w:t>
+      </w:r>
+      <w:r>
+        <w:rPr>
+          <w:b/>
+          <w:bCs/>
+          <w:lang w:val="bg-BG"/>
+        </w:rPr>
+        <w:t>SQL</w:t>
+      </w:r>
+      <w:r>
+        <w:rPr>
+          <w:lang w:val="bg-BG"/>
+        </w:rPr>
+        <w:t xml:space="preserve"> </w:t>
+      </w:r>
+      <w:r>
+        <w:rPr>
+          <w:b/>
+          <w:bCs/>
+          <w:lang w:val="bg-BG"/>
+        </w:rPr>
+        <w:t>заявка</w:t>
+      </w:r>
+      <w:r>
+        <w:rPr>
+          <w:lang w:val="bg-BG"/>
+        </w:rPr>
+        <w:t xml:space="preserve">, която извлича </w:t>
+      </w:r>
+      <w:r>
+        <w:rPr>
+          <w:b/>
+          <w:bCs/>
+          <w:lang w:val="bg-BG"/>
+        </w:rPr>
+        <w:t>всички</w:t>
+      </w:r>
+      <w:r>
+        <w:rPr>
+          <w:lang w:val="bg-BG"/>
+        </w:rPr>
+        <w:t xml:space="preserve"> </w:t>
+      </w:r>
+      <w:r>
+        <w:rPr>
+          <w:b/>
+          <w:bCs/>
+          <w:lang w:val="bg-BG"/>
+        </w:rPr>
+        <w:t>продукти</w:t>
+      </w:r>
+      <w:r>
+        <w:rPr>
+          <w:lang w:val="bg-BG"/>
+        </w:rPr>
+        <w:t xml:space="preserve"> от </w:t>
+      </w:r>
+      <w:r>
+        <w:rPr>
+          <w:b/>
+          <w:bCs/>
+          <w:lang w:val="bg-BG"/>
+        </w:rPr>
+        <w:t>категория</w:t>
+      </w:r>
+      <w:r>
+        <w:rPr>
+          <w:lang w:val="bg-BG"/>
+        </w:rPr>
+        <w:t xml:space="preserve"> "</w:t>
+      </w:r>
+      <w:r>
+        <w:rPr>
+          <w:b/>
+          <w:bCs/>
+          <w:lang w:val="bg-BG"/>
+        </w:rPr>
+        <w:t>Electronics</w:t>
+      </w:r>
+      <w:r>
+        <w:rPr>
+          <w:lang w:val="bg-BG"/>
+        </w:rPr>
+        <w:t xml:space="preserve">" с </w:t>
+      </w:r>
+      <w:r>
+        <w:rPr>
+          <w:b/>
+          <w:bCs/>
+          <w:lang w:val="bg-BG"/>
+        </w:rPr>
+        <w:t>цена</w:t>
+      </w:r>
+      <w:r>
+        <w:rPr>
+          <w:lang w:val="bg-BG"/>
+        </w:rPr>
+        <w:t xml:space="preserve"> </w:t>
+      </w:r>
+      <w:r>
+        <w:rPr>
+          <w:b/>
+          <w:bCs/>
+          <w:lang w:val="bg-BG"/>
+        </w:rPr>
+        <w:t>по-малка</w:t>
+      </w:r>
+      <w:r>
+        <w:rPr>
+          <w:lang w:val="bg-BG"/>
+        </w:rPr>
+        <w:t xml:space="preserve"> от </w:t>
+      </w:r>
+      <w:r>
+        <w:rPr>
+          <w:b/>
+          <w:bCs/>
+          <w:lang w:val="bg-BG"/>
+        </w:rPr>
+        <w:t>1000</w:t>
+      </w:r>
+      <w:r>
+        <w:rPr>
+          <w:lang w:val="bg-BG"/>
+        </w:rPr>
+        <w:t>.</w:t>
       </w:r>
     </w:p>
     <w:p>

</xml_diff>

<commit_message>
Remove duplications and create new tasks
</commit_message>
<xml_diff>
--- a/Courses/Software-Sciences/Module-3-Databases-New/16-Final-Quiz/16-Final-Quiz-Version-1.docx
+++ b/Courses/Software-Sciences/Module-3-Databases-New/16-Final-Quiz/16-Final-Quiz-Version-1.docx
@@ -323,9 +323,8 @@
       <w:r>
         <w:rPr>
           <w:b/>
-          <w:lang w:val="bg-BG"/>
-        </w:rPr>
-        <w:t>schools</w:t>
+        </w:rPr>
+        <w:t>Athletes</w:t>
       </w:r>
       <w:r>
         <w:rPr>
@@ -337,9 +336,8 @@
       <w:r>
         <w:rPr>
           <w:b/>
-          <w:lang w:val="bg-BG"/>
-        </w:rPr>
-        <w:t>id</w:t>
+        </w:rPr>
+        <w:t>Id</w:t>
       </w:r>
       <w:r>
         <w:rPr>
@@ -379,23 +377,48 @@
       <w:r>
         <w:rPr>
           <w:b/>
-          <w:lang w:val="bg-BG"/>
-        </w:rPr>
-        <w:t>name</w:t>
-      </w:r>
-      <w:r>
-        <w:rPr>
-          <w:bCs/>
-          <w:lang w:val="bg-BG"/>
-        </w:rPr>
-        <w:t xml:space="preserve">, </w:t>
-      </w:r>
-      <w:r>
-        <w:rPr>
-          <w:b/>
-          <w:lang w:val="bg-BG"/>
-        </w:rPr>
-        <w:t>city</w:t>
+        </w:rPr>
+        <w:t>FirstName</w:t>
+      </w:r>
+      <w:r>
+        <w:rPr>
+          <w:bCs/>
+          <w:lang w:val="bg-BG"/>
+        </w:rPr>
+        <w:t>,</w:t>
+      </w:r>
+      <w:r>
+        <w:rPr>
+          <w:bCs/>
+          <w:lang w:val="bg-BG"/>
+        </w:rPr>
+        <w:t xml:space="preserve"> </w:t>
+      </w:r>
+      <w:r>
+        <w:rPr>
+          <w:b/>
+        </w:rPr>
+        <w:t>LastName</w:t>
+      </w:r>
+      <w:r>
+        <w:rPr>
+          <w:bCs/>
+          <w:lang w:val="bg-BG"/>
+        </w:rPr>
+        <w:t>,</w:t>
+      </w:r>
+      <w:r>
+        <w:rPr>
+          <w:bCs/>
+          <w:lang w:val="bg-BG"/>
+        </w:rPr>
+        <w:t xml:space="preserve"> </w:t>
+      </w:r>
+      <w:r>
+        <w:rPr>
+          <w:b/>
+        </w:rPr>
+        <w:t>Town</w:t>
       </w:r>
       <w:r>
         <w:rPr>
@@ -413,7 +436,6 @@
         <w:contextualSpacing w:val="0"/>
         <w:rPr>
           <w:bCs/>
-          <w:lang w:val="bg-BG"/>
         </w:rPr>
       </w:pPr>
       <w:r>
@@ -536,59 +558,6 @@
         <w:t>:</w:t>
       </w:r>
     </w:p>
-    <w:tbl>
-      <w:tblPr>
-        <w:tblStyle w:val="TableGrid"/>
-        <w:tblW w:w="0" w:type="auto"/>
-        <w:tblInd w:w="108" w:type="dxa"/>
-        <w:tblLook w:val="04A0" w:firstRow="1" w:lastRow="0" w:firstColumn="1" w:lastColumn="0" w:noHBand="0" w:noVBand="1"/>
-      </w:tblPr>
-      <w:tblGrid>
-        <w:gridCol w:w="5529"/>
-      </w:tblGrid>
-      <w:tr>
-        <w:tc>
-          <w:tcPr>
-            <w:tcW w:w="5529" w:type="dxa"/>
-          </w:tcPr>
-          <w:p>
-            <w:pPr>
-              <w:pStyle w:val="ListParagraph"/>
-              <w:ind w:left="0"/>
-              <w:rPr>
-                <w:b/>
-                <w:bCs/>
-              </w:rPr>
-            </w:pPr>
-            <w:r>
-              <w:rPr>
-                <w:b/>
-                <w:bCs/>
-                <w:lang w:val="bg-BG"/>
-              </w:rPr>
-              <w:t xml:space="preserve">SELECT DISTINCT city </w:t>
-            </w:r>
-          </w:p>
-          <w:p>
-            <w:pPr>
-              <w:pStyle w:val="ListParagraph"/>
-              <w:ind w:left="0"/>
-              <w:rPr>
-                <w:b/>
-              </w:rPr>
-            </w:pPr>
-            <w:r>
-              <w:rPr>
-                <w:b/>
-                <w:bCs/>
-                <w:lang w:val="bg-BG"/>
-              </w:rPr>
-              <w:t>FROM schools</w:t>
-            </w:r>
-          </w:p>
-        </w:tc>
-      </w:tr>
-    </w:tbl>
     <w:p>
       <w:pPr>
         <w:pStyle w:val="ListParagraph"/>
@@ -597,43 +566,35 @@
         <w:contextualSpacing w:val="0"/>
         <w:rPr>
           <w:bCs/>
-          <w:lang w:val="bg-BG"/>
-        </w:rPr>
-      </w:pPr>
-      <w:r>
-        <w:rPr>
-          <w:b/>
-          <w:lang w:val="bg-BG"/>
-        </w:rPr>
-        <w:t>Модифицирайте</w:t>
-      </w:r>
-      <w:r>
-        <w:rPr>
-          <w:bCs/>
-          <w:lang w:val="bg-BG"/>
-        </w:rPr>
-        <w:t xml:space="preserve"> заявката така, че да </w:t>
-      </w:r>
-      <w:r>
-        <w:rPr>
-          <w:b/>
-          <w:lang w:val="bg-BG"/>
-        </w:rPr>
-        <w:t>извежда</w:t>
-      </w:r>
-      <w:r>
-        <w:rPr>
-          <w:bCs/>
-          <w:lang w:val="bg-BG"/>
-        </w:rPr>
-        <w:t xml:space="preserve"> и </w:t>
-      </w:r>
-      <w:r>
-        <w:rPr>
-          <w:b/>
-          <w:lang w:val="bg-BG"/>
-        </w:rPr>
-        <w:t>втора</w:t>
+        </w:rPr>
+      </w:pPr>
+      <w:r>
+        <w:rPr>
+          <w:bCs/>
+          <w:lang w:val="bg-BG"/>
+        </w:rPr>
+        <w:t xml:space="preserve">Направете </w:t>
+      </w:r>
+      <w:r>
+        <w:rPr>
+          <w:b/>
+          <w:lang w:val="bg-BG"/>
+        </w:rPr>
+        <w:t>заявка</w:t>
+      </w:r>
+      <w:r>
+        <w:rPr>
+          <w:bCs/>
+          <w:lang w:val="bg-BG"/>
+        </w:rPr>
+        <w:t xml:space="preserve">, която да извлича </w:t>
+      </w:r>
+      <w:r>
+        <w:rPr>
+          <w:b/>
+          <w:lang w:val="bg-BG"/>
+        </w:rPr>
+        <w:t>всички</w:t>
       </w:r>
       <w:r>
         <w:rPr>
@@ -647,68 +608,105 @@
           <w:b/>
           <w:lang w:val="bg-BG"/>
         </w:rPr>
-        <w:t>колона</w:t>
-      </w:r>
-      <w:r>
-        <w:rPr>
-          <w:bCs/>
-          <w:lang w:val="bg-BG"/>
-        </w:rPr>
-        <w:t xml:space="preserve">, съдържаща </w:t>
-      </w:r>
-      <w:r>
-        <w:rPr>
-          <w:b/>
-          <w:lang w:val="bg-BG"/>
-        </w:rPr>
-        <w:t>броя</w:t>
-      </w:r>
-      <w:r>
-        <w:rPr>
-          <w:bCs/>
-          <w:lang w:val="bg-BG"/>
-        </w:rPr>
-        <w:t xml:space="preserve"> на </w:t>
-      </w:r>
-      <w:r>
-        <w:rPr>
-          <w:b/>
-          <w:lang w:val="bg-BG"/>
-        </w:rPr>
-        <w:t>училищата</w:t>
-      </w:r>
-      <w:r>
-        <w:rPr>
-          <w:bCs/>
-          <w:lang w:val="bg-BG"/>
-        </w:rPr>
-        <w:t xml:space="preserve"> в </w:t>
-      </w:r>
-      <w:r>
-        <w:rPr>
-          <w:b/>
-          <w:lang w:val="bg-BG"/>
-        </w:rPr>
-        <w:t>съответния</w:t>
-      </w:r>
-      <w:r>
-        <w:rPr>
-          <w:bCs/>
-          <w:lang w:val="bg-BG"/>
+        <w:t>записи</w:t>
+      </w:r>
+      <w:r>
+        <w:rPr>
+          <w:bCs/>
+          <w:lang w:val="bg-BG"/>
+        </w:rPr>
+        <w:t xml:space="preserve">, </w:t>
+      </w:r>
+      <w:r>
+        <w:rPr>
+          <w:b/>
+          <w:lang w:val="bg-BG"/>
+        </w:rPr>
+        <w:t>сортирани</w:t>
+      </w:r>
+      <w:r>
+        <w:rPr>
+          <w:bCs/>
+          <w:lang w:val="bg-BG"/>
+        </w:rPr>
+        <w:t xml:space="preserve"> по </w:t>
+      </w:r>
+      <w:r>
+        <w:rPr>
+          <w:b/>
+        </w:rPr>
+        <w:t>FirstName</w:t>
+      </w:r>
+      <w:r>
+        <w:rPr>
+          <w:bCs/>
+          <w:lang w:val="ru-RU"/>
         </w:rPr>
         <w:t xml:space="preserve"> </w:t>
       </w:r>
       <w:r>
         <w:rPr>
-          <w:b/>
-          <w:lang w:val="bg-BG"/>
-        </w:rPr>
-        <w:t>град</w:t>
-      </w:r>
-      <w:r>
-        <w:rPr>
-          <w:bCs/>
-          <w:lang w:val="bg-BG"/>
+          <w:bCs/>
+          <w:lang w:val="bg-BG"/>
+        </w:rPr>
+        <w:t xml:space="preserve">в </w:t>
+      </w:r>
+      <w:r>
+        <w:rPr>
+          <w:b/>
+          <w:lang w:val="bg-BG"/>
+        </w:rPr>
+        <w:t>азбучен</w:t>
+      </w:r>
+      <w:r>
+        <w:rPr>
+          <w:bCs/>
+          <w:lang w:val="bg-BG"/>
+        </w:rPr>
+        <w:t xml:space="preserve"> </w:t>
+      </w:r>
+      <w:r>
+        <w:rPr>
+          <w:b/>
+          <w:lang w:val="bg-BG"/>
+        </w:rPr>
+        <w:t>ред</w:t>
+      </w:r>
+      <w:r>
+        <w:rPr>
+          <w:bCs/>
+          <w:lang w:val="bg-BG"/>
+        </w:rPr>
+        <w:t xml:space="preserve">. Изберете колоните </w:t>
+      </w:r>
+      <w:r>
+        <w:rPr>
+          <w:b/>
+        </w:rPr>
+        <w:t>FirstName</w:t>
+      </w:r>
+      <w:r>
+        <w:rPr>
+          <w:bCs/>
+        </w:rPr>
+        <w:t xml:space="preserve"> </w:t>
+      </w:r>
+      <w:r>
+        <w:rPr>
+          <w:bCs/>
+          <w:lang w:val="bg-BG"/>
+        </w:rPr>
+        <w:t xml:space="preserve">и </w:t>
+      </w:r>
+      <w:r>
+        <w:rPr>
+          <w:b/>
+        </w:rPr>
+        <w:t>Town</w:t>
+      </w:r>
+      <w:r>
+        <w:rPr>
+          <w:bCs/>
         </w:rPr>
         <w:t>.</w:t>
       </w:r>
@@ -1500,7 +1498,6 @@
           <w:b/>
           <w:lang w:val="bg-BG"/>
         </w:rPr>
-        <w:lastRenderedPageBreak/>
         <w:t>Какъв ще бъде резултатът от изпълнението на следната заявка?</w:t>
       </w:r>
     </w:p>
@@ -1535,6 +1532,7 @@
                 <w:bCs/>
                 <w:lang w:val="bg-BG"/>
               </w:rPr>
+              <w:lastRenderedPageBreak/>
               <w:t xml:space="preserve">SELECT product_id, MAX(price) AS max_price </w:t>
             </w:r>
           </w:p>
@@ -3063,7 +3061,6 @@
               <w:rPr>
                 <w:lang w:val="bg-BG"/>
               </w:rPr>
-              <w:lastRenderedPageBreak/>
               <w:t>Alice Brown</w:t>
             </w:r>
           </w:p>
@@ -3113,6 +3110,7 @@
           <w:bCs/>
           <w:lang w:val="bg-BG"/>
         </w:rPr>
+        <w:lastRenderedPageBreak/>
         <w:t>В)</w:t>
       </w:r>
     </w:p>

</xml_diff>

<commit_message>
Update on v.3 DZI
</commit_message>
<xml_diff>
--- a/Courses/Software-Sciences/Module-3-Databases-New/16-Final-Quiz/16-Final-Quiz-Version-1.docx
+++ b/Courses/Software-Sciences/Module-3-Databases-New/16-Final-Quiz/16-Final-Quiz-Version-1.docx
@@ -301,6 +301,31 @@
     </w:p>
     <w:p>
       <w:pPr>
+        <w:spacing w:line="240" w:lineRule="auto"/>
+        <w:rPr>
+          <w:b/>
+          <w:bCs/>
+          <w:lang w:val="bg-BG"/>
+        </w:rPr>
+      </w:pPr>
+      <w:r>
+        <w:rPr>
+          <w:b/>
+          <w:lang w:val="bg-BG"/>
+        </w:rPr>
+        <w:t xml:space="preserve">Отговор: </w:t>
+      </w:r>
+      <w:r>
+        <w:rPr>
+          <w:b/>
+          <w:bCs/>
+          <w:lang w:val="bg-BG"/>
+        </w:rPr>
+        <w:t>В)</w:t>
+      </w:r>
+    </w:p>
+    <w:p>
+      <w:pPr>
         <w:pStyle w:val="ListParagraph"/>
         <w:numPr>
           <w:ilvl w:val="0"/>
@@ -436,6 +461,7 @@
         <w:contextualSpacing w:val="0"/>
         <w:rPr>
           <w:bCs/>
+          <w:lang w:val="ru-RU"/>
         </w:rPr>
       </w:pPr>
       <w:r>
@@ -566,6 +592,7 @@
         <w:contextualSpacing w:val="0"/>
         <w:rPr>
           <w:bCs/>
+          <w:lang w:val="bg-BG"/>
         </w:rPr>
       </w:pPr>
       <w:r>
@@ -711,6 +738,125 @@
         <w:t>.</w:t>
       </w:r>
     </w:p>
+    <w:p>
+      <w:pPr>
+        <w:pStyle w:val="ListParagraph"/>
+        <w:spacing w:before="200" w:line="240" w:lineRule="auto"/>
+        <w:ind w:left="0"/>
+        <w:contextualSpacing w:val="0"/>
+        <w:rPr>
+          <w:bCs/>
+          <w:lang w:val="bg-BG"/>
+        </w:rPr>
+      </w:pPr>
+      <w:r>
+        <w:rPr>
+          <w:b/>
+          <w:lang w:val="bg-BG"/>
+        </w:rPr>
+        <w:t>Отговор:</w:t>
+      </w:r>
+    </w:p>
+    <w:tbl>
+      <w:tblPr>
+        <w:tblStyle w:val="TableGrid"/>
+        <w:tblW w:w="0" w:type="auto"/>
+        <w:tblLook w:val="04A0" w:firstRow="1" w:lastRow="0" w:firstColumn="1" w:lastColumn="0" w:noHBand="0" w:noVBand="1"/>
+      </w:tblPr>
+      <w:tblGrid>
+        <w:gridCol w:w="2988"/>
+      </w:tblGrid>
+      <w:tr>
+        <w:tc>
+          <w:tcPr>
+            <w:tcW w:w="2988" w:type="dxa"/>
+          </w:tcPr>
+          <w:p>
+            <w:pPr>
+              <w:pStyle w:val="ListParagraph"/>
+              <w:ind w:left="0"/>
+              <w:rPr>
+                <w:b/>
+                <w:bCs/>
+                <w:lang w:val="bg-BG"/>
+              </w:rPr>
+            </w:pPr>
+            <w:r>
+              <w:rPr>
+                <w:b/>
+                <w:bCs/>
+                <w:lang w:val="bg-BG"/>
+              </w:rPr>
+              <w:t>SELECT FirstName, Town</w:t>
+            </w:r>
+            <w:r>
+              <w:rPr>
+                <w:b/>
+                <w:bCs/>
+                <w:lang w:val="bg-BG"/>
+              </w:rPr>
+              <w:t xml:space="preserve"> </w:t>
+            </w:r>
+          </w:p>
+          <w:p>
+            <w:pPr>
+              <w:pStyle w:val="ListParagraph"/>
+              <w:ind w:left="0"/>
+              <w:rPr>
+                <w:b/>
+                <w:bCs/>
+                <w:lang w:val="bg-BG"/>
+              </w:rPr>
+            </w:pPr>
+            <w:r>
+              <w:rPr>
+                <w:b/>
+                <w:bCs/>
+                <w:lang w:val="bg-BG"/>
+              </w:rPr>
+              <w:t>FROM Athletes</w:t>
+            </w:r>
+          </w:p>
+          <w:p>
+            <w:pPr>
+              <w:pStyle w:val="ListParagraph"/>
+              <w:ind w:left="0"/>
+              <w:rPr>
+                <w:b/>
+                <w:bCs/>
+                <w:lang w:val="bg-BG"/>
+              </w:rPr>
+            </w:pPr>
+            <w:r>
+              <w:rPr>
+                <w:b/>
+                <w:bCs/>
+                <w:lang w:val="bg-BG"/>
+              </w:rPr>
+              <w:t xml:space="preserve">WHERE price &gt; 100 </w:t>
+            </w:r>
+          </w:p>
+          <w:p>
+            <w:pPr>
+              <w:pStyle w:val="ListParagraph"/>
+              <w:ind w:left="0"/>
+              <w:rPr>
+                <w:b/>
+                <w:lang w:val="bg-BG"/>
+              </w:rPr>
+            </w:pPr>
+            <w:r>
+              <w:rPr>
+                <w:b/>
+                <w:bCs/>
+                <w:lang w:val="bg-BG"/>
+              </w:rPr>
+              <w:t>ORDER BY FirstName ASC;</w:t>
+            </w:r>
+          </w:p>
+        </w:tc>
+      </w:tr>
+    </w:tbl>
     <w:p>
       <w:pPr>
         <w:pStyle w:val="ListParagraph"/>
@@ -885,6 +1031,7 @@
               <w:rPr>
                 <w:lang w:val="bg-BG"/>
               </w:rPr>
+              <w:lastRenderedPageBreak/>
               <w:t>1</w:t>
             </w:r>
           </w:p>
@@ -1532,7 +1679,6 @@
                 <w:bCs/>
                 <w:lang w:val="bg-BG"/>
               </w:rPr>
-              <w:lastRenderedPageBreak/>
               <w:t xml:space="preserve">SELECT product_id, MAX(price) AS max_price </w:t>
             </w:r>
           </w:p>
@@ -1598,7 +1744,7 @@
     <w:p>
       <w:pPr>
         <w:pStyle w:val="ListParagraph"/>
-        <w:spacing w:before="200" w:line="240" w:lineRule="auto"/>
+        <w:spacing w:before="200" w:line="480" w:lineRule="auto"/>
         <w:ind w:left="0"/>
         <w:rPr>
           <w:b/>
@@ -1613,6 +1759,242 @@
         <w:t>Запишете отговора в табличен вид.</w:t>
       </w:r>
     </w:p>
+    <w:p>
+      <w:pPr>
+        <w:pStyle w:val="ListParagraph"/>
+        <w:spacing w:before="200" w:line="480" w:lineRule="auto"/>
+        <w:ind w:left="0"/>
+        <w:rPr>
+          <w:b/>
+          <w:lang w:val="bg-BG"/>
+        </w:rPr>
+      </w:pPr>
+      <w:r>
+        <w:rPr>
+          <w:b/>
+          <w:lang w:val="bg-BG"/>
+        </w:rPr>
+        <w:t>Отговор:</w:t>
+      </w:r>
+    </w:p>
+    <w:tbl>
+      <w:tblPr>
+        <w:tblStyle w:val="TableGrid"/>
+        <w:tblW w:w="0" w:type="auto"/>
+        <w:jc w:val="center"/>
+        <w:tblLook w:val="04A0" w:firstRow="1" w:lastRow="0" w:firstColumn="1" w:lastColumn="0" w:noHBand="0" w:noVBand="1"/>
+      </w:tblPr>
+      <w:tblGrid>
+        <w:gridCol w:w="4621"/>
+        <w:gridCol w:w="4622"/>
+      </w:tblGrid>
+      <w:tr>
+        <w:trPr>
+          <w:jc w:val="center"/>
+        </w:trPr>
+        <w:tc>
+          <w:tcPr>
+            <w:tcW w:w="4621" w:type="dxa"/>
+          </w:tcPr>
+          <w:p>
+            <w:pPr>
+              <w:pStyle w:val="ListParagraph"/>
+              <w:spacing w:before="200"/>
+              <w:ind w:left="0"/>
+              <w:jc w:val="center"/>
+              <w:rPr>
+                <w:b/>
+              </w:rPr>
+            </w:pPr>
+            <w:proofErr w:type="spellStart"/>
+            <w:r>
+              <w:rPr>
+                <w:b/>
+              </w:rPr>
+              <w:t>product_id</w:t>
+            </w:r>
+            <w:proofErr w:type="spellEnd"/>
+          </w:p>
+        </w:tc>
+        <w:tc>
+          <w:tcPr>
+            <w:tcW w:w="4622" w:type="dxa"/>
+          </w:tcPr>
+          <w:p>
+            <w:pPr>
+              <w:pStyle w:val="ListParagraph"/>
+              <w:spacing w:before="200"/>
+              <w:ind w:left="0"/>
+              <w:jc w:val="center"/>
+              <w:rPr>
+                <w:b/>
+              </w:rPr>
+            </w:pPr>
+            <w:proofErr w:type="spellStart"/>
+            <w:r>
+              <w:rPr>
+                <w:b/>
+              </w:rPr>
+              <w:t>max_price</w:t>
+            </w:r>
+            <w:proofErr w:type="spellEnd"/>
+          </w:p>
+        </w:tc>
+      </w:tr>
+      <w:tr>
+        <w:trPr>
+          <w:jc w:val="center"/>
+        </w:trPr>
+        <w:tc>
+          <w:tcPr>
+            <w:tcW w:w="4621" w:type="dxa"/>
+            <w:vAlign w:val="center"/>
+          </w:tcPr>
+          <w:p>
+            <w:pPr>
+              <w:pStyle w:val="ListParagraph"/>
+              <w:spacing w:before="200"/>
+              <w:ind w:left="0"/>
+              <w:jc w:val="center"/>
+              <w:rPr>
+                <w:bCs/>
+              </w:rPr>
+            </w:pPr>
+            <w:r>
+              <w:rPr>
+                <w:bCs/>
+              </w:rPr>
+              <w:t>5</w:t>
+            </w:r>
+          </w:p>
+        </w:tc>
+        <w:tc>
+          <w:tcPr>
+            <w:tcW w:w="4622" w:type="dxa"/>
+            <w:vAlign w:val="center"/>
+          </w:tcPr>
+          <w:p>
+            <w:pPr>
+              <w:pStyle w:val="ListParagraph"/>
+              <w:spacing w:before="200"/>
+              <w:ind w:left="0"/>
+              <w:jc w:val="center"/>
+              <w:rPr>
+                <w:bCs/>
+              </w:rPr>
+            </w:pPr>
+            <w:r>
+              <w:rPr>
+                <w:bCs/>
+              </w:rPr>
+              <w:t>160</w:t>
+            </w:r>
+          </w:p>
+        </w:tc>
+      </w:tr>
+      <w:tr>
+        <w:trPr>
+          <w:jc w:val="center"/>
+        </w:trPr>
+        <w:tc>
+          <w:tcPr>
+            <w:tcW w:w="4621" w:type="dxa"/>
+            <w:vAlign w:val="center"/>
+          </w:tcPr>
+          <w:p>
+            <w:pPr>
+              <w:pStyle w:val="ListParagraph"/>
+              <w:spacing w:before="200"/>
+              <w:ind w:left="0"/>
+              <w:jc w:val="center"/>
+              <w:rPr>
+                <w:bCs/>
+              </w:rPr>
+            </w:pPr>
+            <w:r>
+              <w:rPr>
+                <w:bCs/>
+              </w:rPr>
+              <w:t>20</w:t>
+            </w:r>
+          </w:p>
+        </w:tc>
+        <w:tc>
+          <w:tcPr>
+            <w:tcW w:w="4622" w:type="dxa"/>
+            <w:vAlign w:val="center"/>
+          </w:tcPr>
+          <w:p>
+            <w:pPr>
+              <w:pStyle w:val="ListParagraph"/>
+              <w:spacing w:before="200"/>
+              <w:ind w:left="0"/>
+              <w:jc w:val="center"/>
+              <w:rPr>
+                <w:bCs/>
+              </w:rPr>
+            </w:pPr>
+            <w:r>
+              <w:rPr>
+                <w:bCs/>
+              </w:rPr>
+              <w:t>140</w:t>
+            </w:r>
+          </w:p>
+        </w:tc>
+      </w:tr>
+      <w:tr>
+        <w:trPr>
+          <w:jc w:val="center"/>
+        </w:trPr>
+        <w:tc>
+          <w:tcPr>
+            <w:tcW w:w="4621" w:type="dxa"/>
+            <w:vAlign w:val="center"/>
+          </w:tcPr>
+          <w:p>
+            <w:pPr>
+              <w:pStyle w:val="ListParagraph"/>
+              <w:spacing w:before="200"/>
+              <w:ind w:left="0"/>
+              <w:jc w:val="center"/>
+              <w:rPr>
+                <w:bCs/>
+              </w:rPr>
+            </w:pPr>
+            <w:r>
+              <w:rPr>
+                <w:bCs/>
+              </w:rPr>
+              <w:t>256</w:t>
+            </w:r>
+          </w:p>
+        </w:tc>
+        <w:tc>
+          <w:tcPr>
+            <w:tcW w:w="4622" w:type="dxa"/>
+            <w:vAlign w:val="center"/>
+          </w:tcPr>
+          <w:p>
+            <w:pPr>
+              <w:pStyle w:val="ListParagraph"/>
+              <w:spacing w:before="200"/>
+              <w:ind w:left="0"/>
+              <w:jc w:val="center"/>
+              <w:rPr>
+                <w:bCs/>
+              </w:rPr>
+            </w:pPr>
+            <w:r>
+              <w:rPr>
+                <w:bCs/>
+              </w:rPr>
+              <w:t>110</w:t>
+            </w:r>
+          </w:p>
+        </w:tc>
+      </w:tr>
+    </w:tbl>
     <w:p>
       <w:pPr>
         <w:pStyle w:val="ListParagraph"/>
@@ -2046,7 +2428,6 @@
         <w:ind w:left="0"/>
         <w:rPr>
           <w:b/>
-          <w:lang w:val="bg-BG"/>
         </w:rPr>
       </w:pPr>
       <w:r>
@@ -2109,6 +2490,42 @@
     <w:p>
       <w:pPr>
         <w:pStyle w:val="ListParagraph"/>
+        <w:spacing w:line="240" w:lineRule="auto"/>
+        <w:ind w:left="0"/>
+        <w:rPr>
+          <w:b/>
+          <w:lang w:val="bg-BG"/>
+        </w:rPr>
+      </w:pPr>
+    </w:p>
+    <w:p>
+      <w:pPr>
+        <w:pStyle w:val="ListParagraph"/>
+        <w:spacing w:line="240" w:lineRule="auto"/>
+        <w:ind w:left="0"/>
+        <w:rPr>
+          <w:b/>
+          <w:lang w:val="bg-BG"/>
+        </w:rPr>
+      </w:pPr>
+      <w:r>
+        <w:rPr>
+          <w:b/>
+          <w:lang w:val="bg-BG"/>
+        </w:rPr>
+        <w:t xml:space="preserve">Отговор: </w:t>
+      </w:r>
+      <w:r>
+        <w:rPr>
+          <w:b/>
+          <w:lang w:val="bg-BG"/>
+        </w:rPr>
+        <w:t>Тип Много към Много</w:t>
+      </w:r>
+    </w:p>
+    <w:p>
+      <w:pPr>
+        <w:pStyle w:val="ListParagraph"/>
         <w:numPr>
           <w:ilvl w:val="0"/>
           <w:numId w:val="1"/>
@@ -2607,6 +3024,7 @@
           <w:bCs/>
           <w:lang w:val="bg-BG"/>
         </w:rPr>
+        <w:lastRenderedPageBreak/>
         <w:t>Какъв ще бъде резултатът от изпълнението на заявката:</w:t>
       </w:r>
     </w:p>
@@ -3110,7 +3528,6 @@
           <w:bCs/>
           <w:lang w:val="bg-BG"/>
         </w:rPr>
-        <w:lastRenderedPageBreak/>
         <w:t>В)</w:t>
       </w:r>
     </w:p>
@@ -3486,6 +3903,42 @@
     <w:p>
       <w:pPr>
         <w:pStyle w:val="ListParagraph"/>
+        <w:spacing w:before="300" w:line="240" w:lineRule="auto"/>
+        <w:ind w:left="0"/>
+        <w:rPr>
+          <w:b/>
+          <w:lang w:val="bg-BG"/>
+        </w:rPr>
+      </w:pPr>
+      <w:r>
+        <w:rPr>
+          <w:b/>
+          <w:lang w:val="bg-BG"/>
+        </w:rPr>
+        <w:t xml:space="preserve">Отговор: </w:t>
+      </w:r>
+      <w:r>
+        <w:rPr>
+          <w:b/>
+          <w:lang w:val="bg-BG"/>
+        </w:rPr>
+        <w:t>А)</w:t>
+      </w:r>
+    </w:p>
+    <w:p>
+      <w:pPr>
+        <w:pStyle w:val="ListParagraph"/>
+        <w:spacing w:before="300" w:line="240" w:lineRule="auto"/>
+        <w:ind w:left="0"/>
+        <w:rPr>
+          <w:b/>
+          <w:lang w:val="bg-BG"/>
+        </w:rPr>
+      </w:pPr>
+    </w:p>
+    <w:p>
+      <w:pPr>
+        <w:pStyle w:val="ListParagraph"/>
         <w:numPr>
           <w:ilvl w:val="0"/>
           <w:numId w:val="1"/>
@@ -3754,6 +4207,42 @@
           <w:lang w:val="bg-BG"/>
         </w:rPr>
         <w:t>Г) SELECT * FROM Employees WHERE Department = 'HR' AND Salary &lt; 50000</w:t>
+      </w:r>
+    </w:p>
+    <w:p>
+      <w:pPr>
+        <w:pStyle w:val="ListParagraph"/>
+        <w:spacing w:line="240" w:lineRule="auto"/>
+        <w:ind w:left="0"/>
+        <w:rPr>
+          <w:bCs/>
+          <w:lang w:val="bg-BG"/>
+        </w:rPr>
+      </w:pPr>
+    </w:p>
+    <w:p>
+      <w:pPr>
+        <w:pStyle w:val="ListParagraph"/>
+        <w:spacing w:line="240" w:lineRule="auto"/>
+        <w:ind w:left="0"/>
+        <w:rPr>
+          <w:bCs/>
+          <w:lang w:val="bg-BG"/>
+        </w:rPr>
+      </w:pPr>
+      <w:r>
+        <w:rPr>
+          <w:b/>
+          <w:lang w:val="bg-BG"/>
+        </w:rPr>
+        <w:t>Отговор:</w:t>
+      </w:r>
+      <w:r>
+        <w:rPr>
+          <w:b/>
+          <w:lang w:val="bg-BG"/>
+        </w:rPr>
+        <w:t xml:space="preserve"> Б)</w:t>
       </w:r>
     </w:p>
     <w:p>
@@ -3929,9 +4418,17 @@
       </w:pPr>
       <w:r>
         <w:rPr>
-          <w:lang w:val="bg-BG"/>
-        </w:rPr>
-        <w:tab/>
+          <w:b/>
+          <w:lang w:val="bg-BG"/>
+        </w:rPr>
+        <w:t>Отговор:</w:t>
+      </w:r>
+      <w:r>
+        <w:rPr>
+          <w:b/>
+          <w:lang w:val="bg-BG"/>
+        </w:rPr>
+        <w:t xml:space="preserve"> Б)</w:t>
       </w:r>
     </w:p>
     <w:p>
@@ -3973,7 +4470,6 @@
           <w:noProof/>
           <w:lang w:val="bg-BG"/>
         </w:rPr>
-        <w:lastRenderedPageBreak/>
         <w:drawing>
           <wp:inline distT="0" distB="0" distL="0" distR="0" wp14:anchorId="168D84AE" wp14:editId="29D5AE8A">
             <wp:extent cx="5058481" cy="3753374"/>
@@ -4203,6 +4699,7 @@
                 <w:bCs/>
                 <w:lang w:val="bg-BG"/>
               </w:rPr>
+              <w:lastRenderedPageBreak/>
               <w:t xml:space="preserve">CREATE TABLE Enrollments ( </w:t>
             </w:r>
           </w:p>
@@ -4278,6 +4775,289 @@
                 <w:lang w:val="bg-BG"/>
               </w:rPr>
               <w:t xml:space="preserve">   enrollment_date DATE</w:t>
+            </w:r>
+          </w:p>
+          <w:p>
+            <w:pPr>
+              <w:rPr>
+                <w:b/>
+                <w:bCs/>
+                <w:lang w:val="bg-BG"/>
+              </w:rPr>
+            </w:pPr>
+            <w:r>
+              <w:rPr>
+                <w:b/>
+                <w:bCs/>
+                <w:lang w:val="bg-BG"/>
+              </w:rPr>
+              <w:t>)</w:t>
+            </w:r>
+          </w:p>
+        </w:tc>
+      </w:tr>
+    </w:tbl>
+    <w:p>
+      <w:pPr>
+        <w:pStyle w:val="ListParagraph"/>
+        <w:spacing w:before="300" w:after="160" w:line="240" w:lineRule="auto"/>
+        <w:ind w:left="0"/>
+        <w:rPr>
+          <w:b/>
+          <w:bCs/>
+        </w:rPr>
+      </w:pPr>
+      <w:r>
+        <w:rPr>
+          <w:b/>
+          <w:bCs/>
+          <w:lang w:val="bg-BG"/>
+        </w:rPr>
+        <w:t>Отговор:</w:t>
+      </w:r>
+    </w:p>
+    <w:tbl>
+      <w:tblPr>
+        <w:tblStyle w:val="TableGrid"/>
+        <w:tblW w:w="0" w:type="auto"/>
+        <w:tblLook w:val="04A0" w:firstRow="1" w:lastRow="0" w:firstColumn="1" w:lastColumn="0" w:noHBand="0" w:noVBand="1"/>
+      </w:tblPr>
+      <w:tblGrid>
+        <w:gridCol w:w="6678"/>
+      </w:tblGrid>
+      <w:tr>
+        <w:trPr>
+          <w:trHeight w:val="1133"/>
+        </w:trPr>
+        <w:tc>
+          <w:tcPr>
+            <w:tcW w:w="6678" w:type="dxa"/>
+          </w:tcPr>
+          <w:p>
+            <w:pPr>
+              <w:rPr>
+                <w:b/>
+                <w:bCs/>
+                <w:lang w:val="bg-BG"/>
+              </w:rPr>
+            </w:pPr>
+            <w:r>
+              <w:rPr>
+                <w:b/>
+                <w:bCs/>
+                <w:lang w:val="bg-BG"/>
+              </w:rPr>
+              <w:t xml:space="preserve">CREATE TABLE Enrollments ( </w:t>
+            </w:r>
+          </w:p>
+          <w:p>
+            <w:pPr>
+              <w:rPr>
+                <w:b/>
+                <w:bCs/>
+                <w:lang w:val="bg-BG"/>
+              </w:rPr>
+            </w:pPr>
+            <w:r>
+              <w:rPr>
+                <w:b/>
+                <w:bCs/>
+                <w:lang w:val="bg-BG"/>
+              </w:rPr>
+              <w:t xml:space="preserve">   enrollment_id INT PRIMARY KEY, </w:t>
+            </w:r>
+          </w:p>
+          <w:p>
+            <w:pPr>
+              <w:rPr>
+                <w:b/>
+                <w:bCs/>
+              </w:rPr>
+            </w:pPr>
+            <w:r>
+              <w:rPr>
+                <w:b/>
+                <w:bCs/>
+                <w:lang w:val="bg-BG"/>
+              </w:rPr>
+              <w:t xml:space="preserve">   student_id INT</w:t>
+            </w:r>
+            <w:r>
+              <w:rPr>
+                <w:b/>
+                <w:bCs/>
+              </w:rPr>
+              <w:t xml:space="preserve"> PRIMARY KEY</w:t>
+            </w:r>
+            <w:r>
+              <w:rPr>
+                <w:b/>
+                <w:bCs/>
+                <w:lang w:val="bg-BG"/>
+              </w:rPr>
+              <w:t xml:space="preserve">, </w:t>
+            </w:r>
+          </w:p>
+          <w:p>
+            <w:pPr>
+              <w:rPr>
+                <w:b/>
+                <w:bCs/>
+                <w:lang w:val="bg-BG"/>
+              </w:rPr>
+            </w:pPr>
+            <w:r>
+              <w:rPr>
+                <w:b/>
+                <w:bCs/>
+              </w:rPr>
+              <w:t xml:space="preserve">   </w:t>
+            </w:r>
+            <w:r>
+              <w:rPr>
+                <w:b/>
+                <w:bCs/>
+                <w:lang w:val="bg-BG"/>
+              </w:rPr>
+              <w:t>course_id INT</w:t>
+            </w:r>
+            <w:r>
+              <w:rPr>
+                <w:b/>
+                <w:bCs/>
+              </w:rPr>
+              <w:t xml:space="preserve"> PRIMARY KEY</w:t>
+            </w:r>
+            <w:r>
+              <w:rPr>
+                <w:b/>
+                <w:bCs/>
+                <w:lang w:val="bg-BG"/>
+              </w:rPr>
+              <w:t>,</w:t>
+            </w:r>
+          </w:p>
+          <w:p>
+            <w:pPr>
+              <w:rPr>
+                <w:b/>
+                <w:bCs/>
+              </w:rPr>
+            </w:pPr>
+            <w:r>
+              <w:rPr>
+                <w:b/>
+                <w:bCs/>
+                <w:lang w:val="bg-BG"/>
+              </w:rPr>
+              <w:t xml:space="preserve">   enrollment_date DATE</w:t>
+            </w:r>
+            <w:r>
+              <w:rPr>
+                <w:b/>
+                <w:bCs/>
+              </w:rPr>
+              <w:t>,</w:t>
+            </w:r>
+          </w:p>
+          <w:p>
+            <w:pPr>
+              <w:rPr>
+                <w:b/>
+                <w:bCs/>
+              </w:rPr>
+            </w:pPr>
+            <w:r>
+              <w:rPr>
+                <w:b/>
+                <w:bCs/>
+              </w:rPr>
+              <w:t xml:space="preserve">   FOREIGN KEY (</w:t>
+            </w:r>
+            <w:proofErr w:type="spellStart"/>
+            <w:r>
+              <w:rPr>
+                <w:b/>
+                <w:bCs/>
+              </w:rPr>
+              <w:t>student_id</w:t>
+            </w:r>
+            <w:proofErr w:type="spellEnd"/>
+            <w:r>
+              <w:rPr>
+                <w:b/>
+                <w:bCs/>
+              </w:rPr>
+              <w:t>) REFERENCES Students(</w:t>
+            </w:r>
+            <w:proofErr w:type="spellStart"/>
+            <w:r>
+              <w:rPr>
+                <w:b/>
+                <w:bCs/>
+              </w:rPr>
+              <w:t>student_id</w:t>
+            </w:r>
+            <w:proofErr w:type="spellEnd"/>
+            <w:r>
+              <w:rPr>
+                <w:b/>
+                <w:bCs/>
+              </w:rPr>
+              <w:t>),</w:t>
+            </w:r>
+          </w:p>
+          <w:p>
+            <w:pPr>
+              <w:rPr>
+                <w:b/>
+                <w:bCs/>
+              </w:rPr>
+            </w:pPr>
+            <w:r>
+              <w:rPr>
+                <w:b/>
+                <w:bCs/>
+              </w:rPr>
+              <w:t xml:space="preserve">   </w:t>
+            </w:r>
+            <w:r>
+              <w:rPr>
+                <w:b/>
+                <w:bCs/>
+              </w:rPr>
+              <w:t>FOREIGN KEY (</w:t>
+            </w:r>
+            <w:r>
+              <w:rPr>
+                <w:b/>
+                <w:bCs/>
+                <w:lang w:val="bg-BG"/>
+              </w:rPr>
+              <w:t>course_id</w:t>
+            </w:r>
+            <w:r>
+              <w:rPr>
+                <w:b/>
+                <w:bCs/>
+              </w:rPr>
+              <w:t>) REFERENCES Students(</w:t>
+            </w:r>
+            <w:proofErr w:type="spellStart"/>
+            <w:r>
+              <w:rPr>
+                <w:b/>
+                <w:bCs/>
+              </w:rPr>
+              <w:t>student_id</w:t>
+            </w:r>
+            <w:proofErr w:type="spellEnd"/>
+            <w:r>
+              <w:rPr>
+                <w:b/>
+                <w:bCs/>
+              </w:rPr>
+              <w:t>)</w:t>
             </w:r>
           </w:p>
           <w:p>
@@ -4958,7 +5738,6 @@
         <w:rPr>
           <w:lang w:val="bg-BG"/>
         </w:rPr>
-        <w:lastRenderedPageBreak/>
         <w:t xml:space="preserve">Допускаме, че имаме </w:t>
       </w:r>
       <w:r>
@@ -9031,7 +9810,7 @@
   <w:style w:type="paragraph" w:default="1" w:styleId="Normal">
     <w:name w:val="Normal"/>
     <w:qFormat/>
-    <w:rsid w:val="00E27B73"/>
+    <w:rsid w:val="00AD3849"/>
   </w:style>
   <w:style w:type="paragraph" w:styleId="Heading1">
     <w:name w:val="heading 1"/>
@@ -9057,7 +9836,6 @@
   <w:style w:type="character" w:default="1" w:styleId="DefaultParagraphFont">
     <w:name w:val="Default Paragraph Font"/>
     <w:uiPriority w:val="1"/>
-    <w:semiHidden/>
     <w:unhideWhenUsed/>
   </w:style>
   <w:style w:type="table" w:default="1" w:styleId="TableNormal">

</xml_diff>